<commit_message>
updated the package names
</commit_message>
<xml_diff>
--- a/docs/Design.docx
+++ b/docs/Design.docx
@@ -691,7 +691,18 @@
         <w:t>Individual transactions (in JSON format) will be received through Queue. Transaction list (in JSON format) will be received via files (</w:t>
       </w:r>
       <w:r>
-        <w:t>C:\personnal\workspace\Wells\filequeue\input</w:t>
+        <w:t>&lt;workspace&gt;</w:t>
+      </w:r>
+      <w:r>
+        <w:t>\</w:t>
+      </w:r>
+      <w:proofErr w:type="spellStart"/>
+      <w:r>
+        <w:t>filequeue</w:t>
+      </w:r>
+      <w:proofErr w:type="spellEnd"/>
+      <w:r>
+        <w:t>\input</w:t>
       </w:r>
       <w:r>
         <w:t>)</w:t>
@@ -1029,7 +1040,7 @@
         </w:numPr>
       </w:pPr>
       <w:r>
-        <w:t xml:space="preserve">Unit testing for one service partially due to lack of time – </w:t>
+        <w:t xml:space="preserve">Unit testing for one service– </w:t>
       </w:r>
       <w:r>
         <w:rPr>
@@ -1043,6 +1054,9 @@
         <w:pStyle w:val="ListParagraph"/>
       </w:pPr>
       <w:r>
+        <w:rPr>
+          <w:noProof/>
+        </w:rPr>
         <w:drawing>
           <wp:inline distT="0" distB="0" distL="0" distR="0" wp14:anchorId="00A647A3" wp14:editId="795666BC">
             <wp:extent cx="3682365" cy="2928194"/>
@@ -1103,21 +1117,22 @@
         <w:t xml:space="preserve"> </w:t>
       </w:r>
       <w:r>
-        <w:t>most of the</w:t>
-      </w:r>
-      <w:r>
-        <w:t xml:space="preserve"> static code analysis </w:t>
-      </w:r>
-      <w:proofErr w:type="gramStart"/>
-      <w:r>
-        <w:t>issues</w:t>
-      </w:r>
-      <w:r>
-        <w:t>(</w:t>
-      </w:r>
-      <w:proofErr w:type="gramEnd"/>
-      <w:r>
-        <w:t>in all services)</w:t>
+        <w:t>all</w:t>
+      </w:r>
+      <w:r>
+        <w:t xml:space="preserve"> the</w:t>
+      </w:r>
+      <w:r>
+        <w:t xml:space="preserve"> </w:t>
+      </w:r>
+      <w:r>
+        <w:t xml:space="preserve">relevant </w:t>
+      </w:r>
+      <w:r>
+        <w:t>static code analysis issues</w:t>
+      </w:r>
+      <w:r>
+        <w:t>(in all services)</w:t>
       </w:r>
       <w:r>
         <w:t xml:space="preserve"> which were reported by </w:t>
@@ -1134,6 +1149,9 @@
         <w:t xml:space="preserve"> </w:t>
       </w:r>
       <w:r>
+        <w:rPr>
+          <w:noProof/>
+        </w:rPr>
         <w:drawing>
           <wp:inline distT="0" distB="0" distL="0" distR="0" wp14:anchorId="29B645D5" wp14:editId="2EFD1827">
             <wp:extent cx="3360636" cy="1971510"/>

</xml_diff>